<commit_message>
Include plot instructions for preprocessed
</commit_message>
<xml_diff>
--- a/Step-2-Data-Preprocessing/DataPreprocessingTutorial.docx
+++ b/Step-2-Data-Preprocessing/DataPreprocessingTutorial.docx
@@ -218,6 +218,14 @@
           <w:b/>
           <w:bCs/>
         </w:rPr>
+        <w:t>input_data\</w:t>
+      </w:r>
+      <w:r>
+        <w:rPr>
+          <w:rFonts w:ascii="Times New Roman" w:hAnsi="Times New Roman" w:cs="Times New Roman"/>
+          <w:b/>
+          <w:bCs/>
+        </w:rPr>
         <w:t>IKSettings.xml</w:t>
       </w:r>
     </w:p>
@@ -276,6 +284,14 @@
           <w:b/>
           <w:bCs/>
         </w:rPr>
+        <w:t>input_data\</w:t>
+      </w:r>
+      <w:r>
+        <w:rPr>
+          <w:rFonts w:ascii="Times New Roman" w:hAnsi="Times New Roman" w:cs="Times New Roman"/>
+          <w:b/>
+          <w:bCs/>
+        </w:rPr>
         <w:t>IDSettings.xml</w:t>
       </w:r>
     </w:p>
@@ -358,6 +374,14 @@
           <w:b/>
           <w:bCs/>
         </w:rPr>
+        <w:t>input_data\</w:t>
+      </w:r>
+      <w:r>
+        <w:rPr>
+          <w:rFonts w:ascii="Times New Roman" w:hAnsi="Times New Roman" w:cs="Times New Roman"/>
+          <w:b/>
+          <w:bCs/>
+        </w:rPr>
         <w:t>MASettings.xml</w:t>
       </w:r>
     </w:p>
@@ -419,7 +443,6 @@
         </w:rPr>
         <w:t xml:space="preserve">Open the MATLAB script </w:t>
       </w:r>
-      <w:proofErr w:type="spellStart"/>
       <w:r>
         <w:rPr>
           <w:rFonts w:ascii="Times New Roman" w:hAnsi="Times New Roman" w:cs="Times New Roman"/>
@@ -428,7 +451,6 @@
         </w:rPr>
         <w:t>preprocessing.m</w:t>
       </w:r>
-      <w:proofErr w:type="spellEnd"/>
       <w:r>
         <w:rPr>
           <w:rFonts w:ascii="Times New Roman" w:hAnsi="Times New Roman" w:cs="Times New Roman"/>
@@ -451,21 +473,7 @@
         <w:rPr>
           <w:rFonts w:ascii="Times New Roman" w:hAnsi="Times New Roman" w:cs="Times New Roman"/>
         </w:rPr>
-        <w:t xml:space="preserve">This </w:t>
-      </w:r>
-      <w:proofErr w:type="spellStart"/>
-      <w:r>
-        <w:rPr>
-          <w:rFonts w:ascii="Times New Roman" w:hAnsi="Times New Roman" w:cs="Times New Roman"/>
-        </w:rPr>
-        <w:t>matlab</w:t>
-      </w:r>
-      <w:proofErr w:type="spellEnd"/>
-      <w:r>
-        <w:rPr>
-          <w:rFonts w:ascii="Times New Roman" w:hAnsi="Times New Roman" w:cs="Times New Roman"/>
-        </w:rPr>
-        <w:t xml:space="preserve"> script </w:t>
+        <w:t xml:space="preserve">This matlab script </w:t>
       </w:r>
       <w:r>
         <w:rPr>
@@ -557,7 +565,6 @@
         </w:rPr>
         <w:t xml:space="preserve">One file is created for each time pair specified by the variable </w:t>
       </w:r>
-      <w:proofErr w:type="spellStart"/>
       <w:r>
         <w:rPr>
           <w:rFonts w:ascii="Times New Roman" w:hAnsi="Times New Roman" w:cs="Times New Roman"/>
@@ -567,7 +574,6 @@
         </w:rPr>
         <w:t>trialTimePairs</w:t>
       </w:r>
-      <w:proofErr w:type="spellEnd"/>
       <w:r>
         <w:rPr>
           <w:rFonts w:ascii="Times New Roman" w:hAnsi="Times New Roman" w:cs="Times New Roman"/>
@@ -593,6 +599,7 @@
           <w:b/>
           <w:bCs/>
         </w:rPr>
+        <w:lastRenderedPageBreak/>
         <w:t>Filter data:</w:t>
       </w:r>
       <w:r>
@@ -609,7 +616,6 @@
         </w:rPr>
         <w:t xml:space="preserve">All data are low pass filtered using the cutoff frequency specified by </w:t>
       </w:r>
-      <w:proofErr w:type="spellStart"/>
       <w:r>
         <w:rPr>
           <w:rFonts w:ascii="Times New Roman" w:hAnsi="Times New Roman" w:cs="Times New Roman"/>
@@ -628,7 +634,6 @@
         </w:rPr>
         <w:t>y</w:t>
       </w:r>
-      <w:proofErr w:type="spellEnd"/>
       <w:r>
         <w:rPr>
           <w:rFonts w:ascii="Times New Roman" w:hAnsi="Times New Roman" w:cs="Times New Roman"/>
@@ -666,6 +671,44 @@
           <w:rFonts w:ascii="Times New Roman" w:hAnsi="Times New Roman" w:cs="Times New Roman"/>
         </w:rPr>
         <w:t>.</w:t>
+      </w:r>
+    </w:p>
+    <w:p>
+      <w:pPr>
+        <w:pStyle w:val="ListParagraph"/>
+        <w:numPr>
+          <w:ilvl w:val="0"/>
+          <w:numId w:val="9"/>
+        </w:numPr>
+        <w:rPr>
+          <w:rFonts w:ascii="Times New Roman" w:hAnsi="Times New Roman" w:cs="Times New Roman"/>
+        </w:rPr>
+      </w:pPr>
+      <w:r>
+        <w:rPr>
+          <w:rFonts w:ascii="Times New Roman" w:hAnsi="Times New Roman" w:cs="Times New Roman"/>
+        </w:rPr>
+        <w:t xml:space="preserve">Before moving onto the next tools, it is important to visualize your preprocessed data to make sure it looks correct. Run </w:t>
+      </w:r>
+      <w:r>
+        <w:rPr>
+          <w:rFonts w:ascii="Times New Roman" w:hAnsi="Times New Roman" w:cs="Times New Roman"/>
+          <w:b/>
+          <w:bCs/>
+        </w:rPr>
+        <w:t>PlotPreprocessed.m</w:t>
+      </w:r>
+      <w:r>
+        <w:rPr>
+          <w:rFonts w:ascii="Times New Roman" w:hAnsi="Times New Roman" w:cs="Times New Roman"/>
+        </w:rPr>
+        <w:t xml:space="preserve"> </w:t>
+      </w:r>
+      <w:r>
+        <w:rPr>
+          <w:rFonts w:ascii="Times New Roman" w:hAnsi="Times New Roman" w:cs="Times New Roman"/>
+        </w:rPr>
+        <w:t>to do this.</w:t>
       </w:r>
     </w:p>
     <w:sectPr>

</xml_diff>

<commit_message>
Data Preprocessing Tutorial 1.5.0
</commit_message>
<xml_diff>
--- a/Step-2-Data-Preprocessing/DataPreprocessingTutorial.docx
+++ b/Step-2-Data-Preprocessing/DataPreprocessingTutorial.docx
@@ -56,6 +56,34 @@
     </w:p>
     <w:p>
       <w:pPr>
+        <w:jc w:val="center"/>
+        <w:rPr>
+          <w:rFonts w:ascii="Times New Roman" w:hAnsi="Times New Roman" w:cs="Times New Roman"/>
+        </w:rPr>
+      </w:pPr>
+      <w:r>
+        <w:rPr>
+          <w:rFonts w:ascii="Times New Roman" w:hAnsi="Times New Roman" w:cs="Times New Roman"/>
+        </w:rPr>
+        <w:t>Tutorial Developer: Robert Salati</w:t>
+      </w:r>
+      <w:r>
+        <w:rPr>
+          <w:rFonts w:ascii="Times New Roman" w:hAnsi="Times New Roman" w:cs="Times New Roman"/>
+        </w:rPr>
+        <w:t xml:space="preserve">, </w:t>
+      </w:r>
+      <w:bookmarkStart w:id="0" w:name="_Hlk210315008"/>
+      <w:r>
+        <w:rPr>
+          <w:rFonts w:ascii="Times New Roman" w:hAnsi="Times New Roman" w:cs="Times New Roman"/>
+        </w:rPr>
+        <w:t>Rice Computational Neuromechanics Lab, Rice University</w:t>
+      </w:r>
+      <w:bookmarkEnd w:id="0"/>
+    </w:p>
+    <w:p>
+      <w:pPr>
         <w:rPr>
           <w:rFonts w:ascii="Times New Roman" w:hAnsi="Times New Roman" w:cs="Times New Roman"/>
         </w:rPr>
@@ -551,6 +579,7 @@
           <w:b/>
           <w:bCs/>
         </w:rPr>
+        <w:lastRenderedPageBreak/>
         <w:t xml:space="preserve">Crop data: </w:t>
       </w:r>
       <w:r>
@@ -599,7 +628,6 @@
           <w:b/>
           <w:bCs/>
         </w:rPr>
-        <w:lastRenderedPageBreak/>
         <w:t>Filter data:</w:t>
       </w:r>
       <w:r>

</xml_diff>